<commit_message>
git & github crash nptes
</commit_message>
<xml_diff>
--- a/GIT_COURSE_NOTES.docx
+++ b/GIT_COURSE_NOTES.docx
@@ -357,7 +357,27 @@
           <w:sz w:val="28"/>
           <w:szCs w:val="28"/>
         </w:rPr>
-        <w:t>git config –global user.email “email id” – to set email id</w:t>
+        <w:t xml:space="preserve">git config –global </w:t>
+      </w:r>
+      <w:proofErr w:type="spellStart"/>
+      <w:r>
+        <w:rPr>
+          <w:rFonts w:ascii="Times New Roman" w:hAnsi="Times New Roman" w:cs="Times New Roman"/>
+          <w:color w:val="000000" w:themeColor="text1"/>
+          <w:sz w:val="28"/>
+          <w:szCs w:val="28"/>
+        </w:rPr>
+        <w:t>user.email</w:t>
+      </w:r>
+      <w:proofErr w:type="spellEnd"/>
+      <w:r>
+        <w:rPr>
+          <w:rFonts w:ascii="Times New Roman" w:hAnsi="Times New Roman" w:cs="Times New Roman"/>
+          <w:color w:val="000000" w:themeColor="text1"/>
+          <w:sz w:val="28"/>
+          <w:szCs w:val="28"/>
+        </w:rPr>
+        <w:t xml:space="preserve"> “email id” – to set email id</w:t>
       </w:r>
     </w:p>
     <w:p>
@@ -419,7 +439,43 @@
           <w:sz w:val="28"/>
           <w:szCs w:val="28"/>
         </w:rPr>
-        <w:t>Open a new dir eg( cd D:/git)</w:t>
+        <w:t xml:space="preserve">Open a new </w:t>
+      </w:r>
+      <w:proofErr w:type="spellStart"/>
+      <w:r>
+        <w:rPr>
+          <w:rFonts w:ascii="Times New Roman" w:hAnsi="Times New Roman" w:cs="Times New Roman"/>
+          <w:sz w:val="28"/>
+          <w:szCs w:val="28"/>
+        </w:rPr>
+        <w:t>dir</w:t>
+      </w:r>
+      <w:proofErr w:type="spellEnd"/>
+      <w:r>
+        <w:rPr>
+          <w:rFonts w:ascii="Times New Roman" w:hAnsi="Times New Roman" w:cs="Times New Roman"/>
+          <w:sz w:val="28"/>
+          <w:szCs w:val="28"/>
+        </w:rPr>
+        <w:t xml:space="preserve"> </w:t>
+      </w:r>
+      <w:proofErr w:type="spellStart"/>
+      <w:r>
+        <w:rPr>
+          <w:rFonts w:ascii="Times New Roman" w:hAnsi="Times New Roman" w:cs="Times New Roman"/>
+          <w:sz w:val="28"/>
+          <w:szCs w:val="28"/>
+        </w:rPr>
+        <w:t>eg</w:t>
+      </w:r>
+      <w:proofErr w:type="spellEnd"/>
+      <w:r>
+        <w:rPr>
+          <w:rFonts w:ascii="Times New Roman" w:hAnsi="Times New Roman" w:cs="Times New Roman"/>
+          <w:sz w:val="28"/>
+          <w:szCs w:val="28"/>
+        </w:rPr>
+        <w:t>( cd D:/git)</w:t>
       </w:r>
     </w:p>
     <w:p>
@@ -444,7 +500,43 @@
           <w:sz w:val="28"/>
           <w:szCs w:val="28"/>
         </w:rPr>
-        <w:t>git init – to initialise git repo</w:t>
+        <w:t xml:space="preserve">git </w:t>
+      </w:r>
+      <w:proofErr w:type="spellStart"/>
+      <w:r>
+        <w:rPr>
+          <w:rFonts w:ascii="Times New Roman" w:hAnsi="Times New Roman" w:cs="Times New Roman"/>
+          <w:sz w:val="28"/>
+          <w:szCs w:val="28"/>
+        </w:rPr>
+        <w:t>init</w:t>
+      </w:r>
+      <w:proofErr w:type="spellEnd"/>
+      <w:r>
+        <w:rPr>
+          <w:rFonts w:ascii="Times New Roman" w:hAnsi="Times New Roman" w:cs="Times New Roman"/>
+          <w:sz w:val="28"/>
+          <w:szCs w:val="28"/>
+        </w:rPr>
+        <w:t xml:space="preserve"> – to initialise </w:t>
+      </w:r>
+      <w:proofErr w:type="spellStart"/>
+      <w:r>
+        <w:rPr>
+          <w:rFonts w:ascii="Times New Roman" w:hAnsi="Times New Roman" w:cs="Times New Roman"/>
+          <w:sz w:val="28"/>
+          <w:szCs w:val="28"/>
+        </w:rPr>
+        <w:t>git</w:t>
+      </w:r>
+      <w:proofErr w:type="spellEnd"/>
+      <w:r>
+        <w:rPr>
+          <w:rFonts w:ascii="Times New Roman" w:hAnsi="Times New Roman" w:cs="Times New Roman"/>
+          <w:sz w:val="28"/>
+          <w:szCs w:val="28"/>
+        </w:rPr>
+        <w:t xml:space="preserve"> repo</w:t>
       </w:r>
     </w:p>
     <w:p>
@@ -869,7 +961,25 @@
           <w:sz w:val="28"/>
           <w:szCs w:val="28"/>
         </w:rPr>
-        <w:t>to add local repo to github repo</w:t>
+        <w:t xml:space="preserve">to add local repo to </w:t>
+      </w:r>
+      <w:proofErr w:type="spellStart"/>
+      <w:r>
+        <w:rPr>
+          <w:rFonts w:ascii="Times New Roman" w:hAnsi="Times New Roman" w:cs="Times New Roman"/>
+          <w:sz w:val="28"/>
+          <w:szCs w:val="28"/>
+        </w:rPr>
+        <w:t>github</w:t>
+      </w:r>
+      <w:proofErr w:type="spellEnd"/>
+      <w:r>
+        <w:rPr>
+          <w:rFonts w:ascii="Times New Roman" w:hAnsi="Times New Roman" w:cs="Times New Roman"/>
+          <w:sz w:val="28"/>
+          <w:szCs w:val="28"/>
+        </w:rPr>
+        <w:t xml:space="preserve"> repo</w:t>
       </w:r>
     </w:p>
     <w:p>
@@ -962,7 +1072,25 @@
           <w:sz w:val="28"/>
           <w:szCs w:val="28"/>
         </w:rPr>
-        <w:t xml:space="preserve"> – to commit to github repo</w:t>
+        <w:t xml:space="preserve"> – to commit to </w:t>
+      </w:r>
+      <w:proofErr w:type="spellStart"/>
+      <w:r>
+        <w:rPr>
+          <w:rFonts w:ascii="Times New Roman" w:hAnsi="Times New Roman" w:cs="Times New Roman"/>
+          <w:sz w:val="28"/>
+          <w:szCs w:val="28"/>
+        </w:rPr>
+        <w:t>github</w:t>
+      </w:r>
+      <w:proofErr w:type="spellEnd"/>
+      <w:r>
+        <w:rPr>
+          <w:rFonts w:ascii="Times New Roman" w:hAnsi="Times New Roman" w:cs="Times New Roman"/>
+          <w:sz w:val="28"/>
+          <w:szCs w:val="28"/>
+        </w:rPr>
+        <w:t xml:space="preserve"> repo</w:t>
       </w:r>
     </w:p>
     <w:p>
@@ -1041,13 +1169,41 @@
           <w:szCs w:val="28"/>
         </w:rPr>
       </w:pPr>
-      <w:r>
-        <w:rPr>
-          <w:rFonts w:ascii="Times New Roman" w:hAnsi="Times New Roman" w:cs="Times New Roman"/>
-          <w:sz w:val="28"/>
-          <w:szCs w:val="28"/>
-        </w:rPr>
-        <w:t xml:space="preserve">ssh-keygen -t rsa -b 4096 -C </w:t>
+      <w:proofErr w:type="spellStart"/>
+      <w:r>
+        <w:rPr>
+          <w:rFonts w:ascii="Times New Roman" w:hAnsi="Times New Roman" w:cs="Times New Roman"/>
+          <w:sz w:val="28"/>
+          <w:szCs w:val="28"/>
+        </w:rPr>
+        <w:t>ssh</w:t>
+      </w:r>
+      <w:proofErr w:type="spellEnd"/>
+      <w:r>
+        <w:rPr>
+          <w:rFonts w:ascii="Times New Roman" w:hAnsi="Times New Roman" w:cs="Times New Roman"/>
+          <w:sz w:val="28"/>
+          <w:szCs w:val="28"/>
+        </w:rPr>
+        <w:t xml:space="preserve">-keygen -t </w:t>
+      </w:r>
+      <w:proofErr w:type="spellStart"/>
+      <w:r>
+        <w:rPr>
+          <w:rFonts w:ascii="Times New Roman" w:hAnsi="Times New Roman" w:cs="Times New Roman"/>
+          <w:sz w:val="28"/>
+          <w:szCs w:val="28"/>
+        </w:rPr>
+        <w:t>rsa</w:t>
+      </w:r>
+      <w:proofErr w:type="spellEnd"/>
+      <w:r>
+        <w:rPr>
+          <w:rFonts w:ascii="Times New Roman" w:hAnsi="Times New Roman" w:cs="Times New Roman"/>
+          <w:sz w:val="28"/>
+          <w:szCs w:val="28"/>
+        </w:rPr>
+        <w:t xml:space="preserve"> -b 4096 -C </w:t>
       </w:r>
       <w:hyperlink r:id="rId6" w:history="1">
         <w:r>
@@ -1097,7 +1253,25 @@
           <w:sz w:val="28"/>
           <w:szCs w:val="28"/>
         </w:rPr>
-        <w:t>to create ssh keygen</w:t>
+        <w:t xml:space="preserve">to create </w:t>
+      </w:r>
+      <w:proofErr w:type="spellStart"/>
+      <w:r>
+        <w:rPr>
+          <w:rFonts w:ascii="Times New Roman" w:hAnsi="Times New Roman" w:cs="Times New Roman"/>
+          <w:sz w:val="28"/>
+          <w:szCs w:val="28"/>
+        </w:rPr>
+        <w:t>ssh</w:t>
+      </w:r>
+      <w:proofErr w:type="spellEnd"/>
+      <w:r>
+        <w:rPr>
+          <w:rFonts w:ascii="Times New Roman" w:hAnsi="Times New Roman" w:cs="Times New Roman"/>
+          <w:sz w:val="28"/>
+          <w:szCs w:val="28"/>
+        </w:rPr>
+        <w:t xml:space="preserve"> keygen</w:t>
       </w:r>
     </w:p>
     <w:p>
@@ -1137,8 +1311,18 @@
           <w:sz w:val="28"/>
           <w:szCs w:val="28"/>
         </w:rPr>
-        <w:t>cd ~/.ssh</w:t>
-      </w:r>
+        <w:t>cd ~/.</w:t>
+      </w:r>
+      <w:proofErr w:type="spellStart"/>
+      <w:r>
+        <w:rPr>
+          <w:rFonts w:ascii="Times New Roman" w:hAnsi="Times New Roman" w:cs="Times New Roman"/>
+          <w:sz w:val="28"/>
+          <w:szCs w:val="28"/>
+        </w:rPr>
+        <w:t>ssh</w:t>
+      </w:r>
+      <w:proofErr w:type="spellEnd"/>
     </w:p>
     <w:p>
       <w:pPr>
@@ -1189,7 +1373,25 @@
           <w:sz w:val="28"/>
           <w:szCs w:val="28"/>
         </w:rPr>
-        <w:t>eval $(ssh-agent -s)</w:t>
+        <w:t>eval $(</w:t>
+      </w:r>
+      <w:proofErr w:type="spellStart"/>
+      <w:r>
+        <w:rPr>
+          <w:rFonts w:ascii="Times New Roman" w:hAnsi="Times New Roman" w:cs="Times New Roman"/>
+          <w:sz w:val="28"/>
+          <w:szCs w:val="28"/>
+        </w:rPr>
+        <w:t>ssh</w:t>
+      </w:r>
+      <w:proofErr w:type="spellEnd"/>
+      <w:r>
+        <w:rPr>
+          <w:rFonts w:ascii="Times New Roman" w:hAnsi="Times New Roman" w:cs="Times New Roman"/>
+          <w:sz w:val="28"/>
+          <w:szCs w:val="28"/>
+        </w:rPr>
+        <w:t>-agent -s)</w:t>
       </w:r>
     </w:p>
     <w:p>
@@ -1209,14 +1411,34 @@
           <w:szCs w:val="28"/>
         </w:rPr>
       </w:pPr>
-      <w:r>
-        <w:rPr>
-          <w:rFonts w:ascii="Times New Roman" w:hAnsi="Times New Roman" w:cs="Times New Roman"/>
-          <w:sz w:val="28"/>
-          <w:szCs w:val="28"/>
-        </w:rPr>
-        <w:t>ssh-add id_rsa</w:t>
-      </w:r>
+      <w:proofErr w:type="spellStart"/>
+      <w:r>
+        <w:rPr>
+          <w:rFonts w:ascii="Times New Roman" w:hAnsi="Times New Roman" w:cs="Times New Roman"/>
+          <w:sz w:val="28"/>
+          <w:szCs w:val="28"/>
+        </w:rPr>
+        <w:t>ssh</w:t>
+      </w:r>
+      <w:proofErr w:type="spellEnd"/>
+      <w:r>
+        <w:rPr>
+          <w:rFonts w:ascii="Times New Roman" w:hAnsi="Times New Roman" w:cs="Times New Roman"/>
+          <w:sz w:val="28"/>
+          <w:szCs w:val="28"/>
+        </w:rPr>
+        <w:t xml:space="preserve">-add </w:t>
+      </w:r>
+      <w:proofErr w:type="spellStart"/>
+      <w:r>
+        <w:rPr>
+          <w:rFonts w:ascii="Times New Roman" w:hAnsi="Times New Roman" w:cs="Times New Roman"/>
+          <w:sz w:val="28"/>
+          <w:szCs w:val="28"/>
+        </w:rPr>
+        <w:t>id_rsa</w:t>
+      </w:r>
+      <w:proofErr w:type="spellEnd"/>
     </w:p>
     <w:p>
       <w:pPr>
@@ -1271,13 +1493,59 @@
           <w:szCs w:val="28"/>
         </w:rPr>
       </w:pPr>
-      <w:r>
-        <w:rPr>
-          <w:rFonts w:ascii="Times New Roman" w:hAnsi="Times New Roman" w:cs="Times New Roman"/>
-          <w:sz w:val="28"/>
-          <w:szCs w:val="28"/>
-        </w:rPr>
-        <w:t>github -&gt; setting -&gt; ssh keys -&gt; add name -&gt; paste ssh key -&gt; add keys</w:t>
+      <w:proofErr w:type="spellStart"/>
+      <w:r>
+        <w:rPr>
+          <w:rFonts w:ascii="Times New Roman" w:hAnsi="Times New Roman" w:cs="Times New Roman"/>
+          <w:sz w:val="28"/>
+          <w:szCs w:val="28"/>
+        </w:rPr>
+        <w:t>github</w:t>
+      </w:r>
+      <w:proofErr w:type="spellEnd"/>
+      <w:r>
+        <w:rPr>
+          <w:rFonts w:ascii="Times New Roman" w:hAnsi="Times New Roman" w:cs="Times New Roman"/>
+          <w:sz w:val="28"/>
+          <w:szCs w:val="28"/>
+        </w:rPr>
+        <w:t xml:space="preserve"> -&gt; setting -&gt; </w:t>
+      </w:r>
+      <w:proofErr w:type="spellStart"/>
+      <w:r>
+        <w:rPr>
+          <w:rFonts w:ascii="Times New Roman" w:hAnsi="Times New Roman" w:cs="Times New Roman"/>
+          <w:sz w:val="28"/>
+          <w:szCs w:val="28"/>
+        </w:rPr>
+        <w:t>ssh</w:t>
+      </w:r>
+      <w:proofErr w:type="spellEnd"/>
+      <w:r>
+        <w:rPr>
+          <w:rFonts w:ascii="Times New Roman" w:hAnsi="Times New Roman" w:cs="Times New Roman"/>
+          <w:sz w:val="28"/>
+          <w:szCs w:val="28"/>
+        </w:rPr>
+        <w:t xml:space="preserve"> keys -&gt; add name -&gt; paste </w:t>
+      </w:r>
+      <w:proofErr w:type="spellStart"/>
+      <w:r>
+        <w:rPr>
+          <w:rFonts w:ascii="Times New Roman" w:hAnsi="Times New Roman" w:cs="Times New Roman"/>
+          <w:sz w:val="28"/>
+          <w:szCs w:val="28"/>
+        </w:rPr>
+        <w:t>ssh</w:t>
+      </w:r>
+      <w:proofErr w:type="spellEnd"/>
+      <w:r>
+        <w:rPr>
+          <w:rFonts w:ascii="Times New Roman" w:hAnsi="Times New Roman" w:cs="Times New Roman"/>
+          <w:sz w:val="28"/>
+          <w:szCs w:val="28"/>
+        </w:rPr>
+        <w:t xml:space="preserve"> key -&gt; add keys</w:t>
       </w:r>
     </w:p>
     <w:p>
@@ -1377,7 +1645,27 @@
           <w:sz w:val="28"/>
           <w:szCs w:val="28"/>
         </w:rPr>
-        <w:t>To bookmark a github repo – (star )it.</w:t>
+        <w:t xml:space="preserve">To bookmark a </w:t>
+      </w:r>
+      <w:proofErr w:type="spellStart"/>
+      <w:r>
+        <w:rPr>
+          <w:rFonts w:ascii="Times New Roman" w:hAnsi="Times New Roman" w:cs="Times New Roman"/>
+          <w:color w:val="000000" w:themeColor="text1"/>
+          <w:sz w:val="28"/>
+          <w:szCs w:val="28"/>
+        </w:rPr>
+        <w:t>github</w:t>
+      </w:r>
+      <w:proofErr w:type="spellEnd"/>
+      <w:r>
+        <w:rPr>
+          <w:rFonts w:ascii="Times New Roman" w:hAnsi="Times New Roman" w:cs="Times New Roman"/>
+          <w:color w:val="000000" w:themeColor="text1"/>
+          <w:sz w:val="28"/>
+          <w:szCs w:val="28"/>
+        </w:rPr>
+        <w:t xml:space="preserve"> repo – (star )it.</w:t>
       </w:r>
     </w:p>
     <w:p>
@@ -1780,6 +2068,7 @@
         </w:rPr>
         <w:t>1. (“.</w:t>
       </w:r>
+      <w:proofErr w:type="spellStart"/>
       <w:r>
         <w:rPr>
           <w:rFonts w:ascii="Times New Roman" w:hAnsi="Times New Roman" w:cs="Times New Roman"/>
@@ -1798,7 +2087,18 @@
           <w:szCs w:val="32"/>
           <w:u w:val="single"/>
         </w:rPr>
-        <w:t>Ignore”)</w:t>
+        <w:t>Ignore</w:t>
+      </w:r>
+      <w:proofErr w:type="spellEnd"/>
+      <w:r>
+        <w:rPr>
+          <w:rFonts w:ascii="Times New Roman" w:hAnsi="Times New Roman" w:cs="Times New Roman"/>
+          <w:color w:val="002060"/>
+          <w:sz w:val="32"/>
+          <w:szCs w:val="32"/>
+          <w:u w:val="single"/>
+        </w:rPr>
+        <w:t>”)</w:t>
       </w:r>
       <w:r>
         <w:rPr>
@@ -1972,7 +2272,27 @@
           <w:sz w:val="28"/>
           <w:szCs w:val="28"/>
         </w:rPr>
-        <w:t>Fork – to pull repo from other github accounts</w:t>
+        <w:t xml:space="preserve">Fork – to pull repo from other </w:t>
+      </w:r>
+      <w:proofErr w:type="spellStart"/>
+      <w:r>
+        <w:rPr>
+          <w:rFonts w:ascii="Times New Roman" w:hAnsi="Times New Roman" w:cs="Times New Roman"/>
+          <w:color w:val="000000" w:themeColor="text1"/>
+          <w:sz w:val="28"/>
+          <w:szCs w:val="28"/>
+        </w:rPr>
+        <w:t>github</w:t>
+      </w:r>
+      <w:proofErr w:type="spellEnd"/>
+      <w:r>
+        <w:rPr>
+          <w:rFonts w:ascii="Times New Roman" w:hAnsi="Times New Roman" w:cs="Times New Roman"/>
+          <w:color w:val="000000" w:themeColor="text1"/>
+          <w:sz w:val="28"/>
+          <w:szCs w:val="28"/>
+        </w:rPr>
+        <w:t xml:space="preserve"> accounts</w:t>
       </w:r>
     </w:p>
     <w:p>
@@ -1997,8 +2317,293 @@
           <w:sz w:val="28"/>
           <w:szCs w:val="28"/>
         </w:rPr>
-        <w:t xml:space="preserve">Pull request – to notify to changes to github account to change their code that u                     have changed  </w:t>
-      </w:r>
+        <w:t xml:space="preserve">Pull request – to notify to changes to </w:t>
+      </w:r>
+      <w:proofErr w:type="spellStart"/>
+      <w:r>
+        <w:rPr>
+          <w:rFonts w:ascii="Times New Roman" w:hAnsi="Times New Roman" w:cs="Times New Roman"/>
+          <w:color w:val="000000" w:themeColor="text1"/>
+          <w:sz w:val="28"/>
+          <w:szCs w:val="28"/>
+        </w:rPr>
+        <w:t>github</w:t>
+      </w:r>
+      <w:proofErr w:type="spellEnd"/>
+      <w:r>
+        <w:rPr>
+          <w:rFonts w:ascii="Times New Roman" w:hAnsi="Times New Roman" w:cs="Times New Roman"/>
+          <w:color w:val="000000" w:themeColor="text1"/>
+          <w:sz w:val="28"/>
+          <w:szCs w:val="28"/>
+        </w:rPr>
+        <w:t xml:space="preserve"> account to change their code that u                     have changed  </w:t>
+      </w:r>
+    </w:p>
+    <w:p>
+      <w:pPr>
+        <w:autoSpaceDE w:val="0"/>
+        <w:autoSpaceDN w:val="0"/>
+        <w:adjustRightInd w:val="0"/>
+        <w:spacing w:after="0" w:line="240" w:lineRule="auto"/>
+        <w:rPr>
+          <w:rFonts w:ascii="Times New Roman" w:hAnsi="Times New Roman" w:cs="Times New Roman"/>
+          <w:color w:val="000000" w:themeColor="text1"/>
+          <w:sz w:val="28"/>
+          <w:szCs w:val="28"/>
+        </w:rPr>
+      </w:pPr>
+    </w:p>
+    <w:p>
+      <w:pPr>
+        <w:autoSpaceDE w:val="0"/>
+        <w:autoSpaceDN w:val="0"/>
+        <w:adjustRightInd w:val="0"/>
+        <w:spacing w:after="0" w:line="240" w:lineRule="auto"/>
+        <w:ind w:left="75"/>
+        <w:rPr>
+          <w:rFonts w:ascii="Times New Roman" w:hAnsi="Times New Roman" w:cs="Times New Roman"/>
+          <w:color w:val="002060"/>
+          <w:sz w:val="32"/>
+          <w:szCs w:val="32"/>
+          <w:u w:val="single"/>
+        </w:rPr>
+      </w:pPr>
+      <w:r>
+        <w:rPr>
+          <w:rFonts w:ascii="Times New Roman" w:hAnsi="Times New Roman" w:cs="Times New Roman"/>
+          <w:color w:val="002060"/>
+          <w:sz w:val="32"/>
+          <w:szCs w:val="32"/>
+          <w:u w:val="single"/>
+        </w:rPr>
+        <w:t>1</w:t>
+      </w:r>
+      <w:r>
+        <w:rPr>
+          <w:rFonts w:ascii="Times New Roman" w:hAnsi="Times New Roman" w:cs="Times New Roman"/>
+          <w:color w:val="002060"/>
+          <w:sz w:val="32"/>
+          <w:szCs w:val="32"/>
+          <w:u w:val="single"/>
+        </w:rPr>
+        <w:t>3</w:t>
+      </w:r>
+      <w:r>
+        <w:rPr>
+          <w:rFonts w:ascii="Times New Roman" w:hAnsi="Times New Roman" w:cs="Times New Roman"/>
+          <w:color w:val="002060"/>
+          <w:sz w:val="32"/>
+          <w:szCs w:val="32"/>
+          <w:u w:val="single"/>
+        </w:rPr>
+        <w:t>.</w:t>
+      </w:r>
+      <w:r>
+        <w:rPr>
+          <w:rFonts w:ascii="Times New Roman" w:hAnsi="Times New Roman" w:cs="Times New Roman"/>
+          <w:color w:val="002060"/>
+          <w:sz w:val="32"/>
+          <w:szCs w:val="32"/>
+          <w:u w:val="single"/>
+        </w:rPr>
+        <w:t xml:space="preserve"> Cloning from Remote</w:t>
+      </w:r>
+      <w:r>
+        <w:rPr>
+          <w:rFonts w:ascii="Times New Roman" w:hAnsi="Times New Roman" w:cs="Times New Roman"/>
+          <w:color w:val="002060"/>
+          <w:sz w:val="32"/>
+          <w:szCs w:val="32"/>
+          <w:u w:val="single"/>
+        </w:rPr>
+        <w:t xml:space="preserve"> </w:t>
+      </w:r>
+      <w:r>
+        <w:rPr>
+          <w:rFonts w:ascii="Times New Roman" w:hAnsi="Times New Roman" w:cs="Times New Roman"/>
+          <w:color w:val="002060"/>
+          <w:sz w:val="32"/>
+          <w:szCs w:val="32"/>
+          <w:u w:val="single"/>
+        </w:rPr>
+        <w:t>GIT</w:t>
+      </w:r>
+      <w:r>
+        <w:rPr>
+          <w:rFonts w:ascii="Times New Roman" w:hAnsi="Times New Roman" w:cs="Times New Roman"/>
+          <w:color w:val="002060"/>
+          <w:sz w:val="32"/>
+          <w:szCs w:val="32"/>
+          <w:u w:val="single"/>
+        </w:rPr>
+        <w:t xml:space="preserve"> to Local Repository</w:t>
+      </w:r>
+      <w:r>
+        <w:rPr>
+          <w:rFonts w:ascii="Times New Roman" w:hAnsi="Times New Roman" w:cs="Times New Roman"/>
+          <w:color w:val="002060"/>
+          <w:sz w:val="32"/>
+          <w:szCs w:val="32"/>
+          <w:u w:val="single"/>
+        </w:rPr>
+        <w:t>:</w:t>
+      </w:r>
+    </w:p>
+    <w:p>
+      <w:pPr>
+        <w:autoSpaceDE w:val="0"/>
+        <w:autoSpaceDN w:val="0"/>
+        <w:adjustRightInd w:val="0"/>
+        <w:spacing w:after="0" w:line="240" w:lineRule="auto"/>
+        <w:ind w:left="75"/>
+        <w:rPr>
+          <w:rFonts w:ascii="Times New Roman" w:hAnsi="Times New Roman" w:cs="Times New Roman"/>
+          <w:color w:val="000000" w:themeColor="text1"/>
+          <w:sz w:val="28"/>
+          <w:szCs w:val="28"/>
+        </w:rPr>
+      </w:pPr>
+      <w:r>
+        <w:rPr>
+          <w:rFonts w:ascii="Times New Roman" w:hAnsi="Times New Roman" w:cs="Times New Roman"/>
+          <w:color w:val="000000" w:themeColor="text1"/>
+          <w:sz w:val="28"/>
+          <w:szCs w:val="28"/>
+        </w:rPr>
+        <w:t xml:space="preserve">git clone </w:t>
+      </w:r>
+      <w:hyperlink r:id="rId7" w:history="1">
+        <w:r>
+          <w:rPr>
+            <w:rStyle w:val="Hyperlink"/>
+            <w:rFonts w:ascii="Times New Roman" w:hAnsi="Times New Roman" w:cs="Times New Roman"/>
+            <w:sz w:val="28"/>
+            <w:szCs w:val="28"/>
+          </w:rPr>
+          <w:t>https://github.com/vasanthL/instagramPosts.git</w:t>
+        </w:r>
+      </w:hyperlink>
+      <w:r>
+        <w:rPr>
+          <w:rFonts w:ascii="Times New Roman" w:hAnsi="Times New Roman" w:cs="Times New Roman"/>
+          <w:color w:val="000000" w:themeColor="text1"/>
+          <w:sz w:val="28"/>
+          <w:szCs w:val="28"/>
+        </w:rPr>
+        <w:t xml:space="preserve"> - to clone repo</w:t>
+      </w:r>
+    </w:p>
+    <w:p>
+      <w:pPr>
+        <w:autoSpaceDE w:val="0"/>
+        <w:autoSpaceDN w:val="0"/>
+        <w:adjustRightInd w:val="0"/>
+        <w:spacing w:after="0" w:line="240" w:lineRule="auto"/>
+        <w:ind w:left="75"/>
+        <w:rPr>
+          <w:rFonts w:ascii="Times New Roman" w:hAnsi="Times New Roman" w:cs="Times New Roman"/>
+          <w:color w:val="000000" w:themeColor="text1"/>
+          <w:sz w:val="28"/>
+          <w:szCs w:val="28"/>
+        </w:rPr>
+      </w:pPr>
+      <w:r>
+        <w:rPr>
+          <w:rFonts w:ascii="Times New Roman" w:hAnsi="Times New Roman" w:cs="Times New Roman"/>
+          <w:color w:val="000000" w:themeColor="text1"/>
+          <w:sz w:val="28"/>
+          <w:szCs w:val="28"/>
+        </w:rPr>
+        <w:t>git add</w:t>
+      </w:r>
+    </w:p>
+    <w:p>
+      <w:pPr>
+        <w:autoSpaceDE w:val="0"/>
+        <w:autoSpaceDN w:val="0"/>
+        <w:adjustRightInd w:val="0"/>
+        <w:spacing w:after="0" w:line="240" w:lineRule="auto"/>
+        <w:ind w:left="75"/>
+        <w:rPr>
+          <w:rFonts w:ascii="Times New Roman" w:hAnsi="Times New Roman" w:cs="Times New Roman"/>
+          <w:color w:val="000000" w:themeColor="text1"/>
+          <w:sz w:val="28"/>
+          <w:szCs w:val="28"/>
+        </w:rPr>
+      </w:pPr>
+      <w:r>
+        <w:rPr>
+          <w:rFonts w:ascii="Times New Roman" w:hAnsi="Times New Roman" w:cs="Times New Roman"/>
+          <w:color w:val="000000" w:themeColor="text1"/>
+          <w:sz w:val="28"/>
+          <w:szCs w:val="28"/>
+        </w:rPr>
+        <w:t>git commit</w:t>
+      </w:r>
+    </w:p>
+    <w:p>
+      <w:pPr>
+        <w:autoSpaceDE w:val="0"/>
+        <w:autoSpaceDN w:val="0"/>
+        <w:adjustRightInd w:val="0"/>
+        <w:spacing w:after="0" w:line="240" w:lineRule="auto"/>
+        <w:ind w:left="75"/>
+        <w:rPr>
+          <w:rFonts w:ascii="Times New Roman" w:hAnsi="Times New Roman" w:cs="Times New Roman"/>
+          <w:color w:val="000000" w:themeColor="text1"/>
+          <w:sz w:val="28"/>
+          <w:szCs w:val="28"/>
+        </w:rPr>
+      </w:pPr>
+      <w:r>
+        <w:rPr>
+          <w:rFonts w:ascii="Times New Roman" w:hAnsi="Times New Roman" w:cs="Times New Roman"/>
+          <w:color w:val="000000" w:themeColor="text1"/>
+          <w:sz w:val="28"/>
+          <w:szCs w:val="28"/>
+        </w:rPr>
+        <w:t xml:space="preserve">git push -u </w:t>
+      </w:r>
+      <w:r>
+        <w:rPr>
+          <w:rFonts w:ascii="Times New Roman" w:hAnsi="Times New Roman" w:cs="Times New Roman"/>
+          <w:color w:val="000000" w:themeColor="text1"/>
+          <w:sz w:val="28"/>
+          <w:szCs w:val="28"/>
+        </w:rPr>
+        <w:t>origin master</w:t>
+      </w:r>
+    </w:p>
+    <w:p>
+      <w:pPr>
+        <w:autoSpaceDE w:val="0"/>
+        <w:autoSpaceDN w:val="0"/>
+        <w:adjustRightInd w:val="0"/>
+        <w:spacing w:after="0" w:line="240" w:lineRule="auto"/>
+        <w:ind w:left="75"/>
+        <w:rPr>
+          <w:rFonts w:ascii="Times New Roman" w:hAnsi="Times New Roman" w:cs="Times New Roman"/>
+          <w:color w:val="002060"/>
+          <w:sz w:val="32"/>
+          <w:szCs w:val="32"/>
+          <w:u w:val="single"/>
+        </w:rPr>
+      </w:pPr>
+    </w:p>
+    <w:p>
+      <w:pPr>
+        <w:autoSpaceDE w:val="0"/>
+        <w:autoSpaceDN w:val="0"/>
+        <w:adjustRightInd w:val="0"/>
+        <w:spacing w:after="0" w:line="240" w:lineRule="auto"/>
+        <w:rPr>
+          <w:rFonts w:ascii="Times New Roman" w:hAnsi="Times New Roman" w:cs="Times New Roman"/>
+          <w:color w:val="000000" w:themeColor="text1"/>
+          <w:sz w:val="28"/>
+          <w:szCs w:val="28"/>
+        </w:rPr>
+      </w:pPr>
     </w:p>
     <w:p>
       <w:pPr>

</xml_diff>